<commit_message>
Finalizado Laudo do vídeo de DD
</commit_message>
<xml_diff>
--- a/Matérias/Design/Atividades/Projeto Segurança da informação/laudo do video.docx
+++ b/Matérias/Design/Atividades/Projeto Segurança da informação/laudo do video.docx
@@ -266,7 +266,7 @@
           <w:p/>
           <w:p>
             <w:r>
-              <w:t>A IMAGEM MOSTRA UMA MULHER COM UMA EXPRESSÃO PENSATIVA</w:t>
+              <w:t>IMAGEM DE PESSOA MEXENDO NO COMPUTADOR</w:t>
             </w:r>
           </w:p>
         </w:tc>
@@ -278,7 +278,7 @@
           </w:tcPr>
           <w:p>
             <w:r>
-              <w:t>5</w:t>
+              <w:t>6</w:t>
             </w:r>
             <w:r>
               <w:t>’’</w:t>
@@ -317,7 +317,7 @@
           <w:p/>
           <w:p>
             <w:r>
-              <w:t>A IMAGEM RETRATA DE UMA PESSOU COM UM GESTO DE PREOCUPAÇÃO</w:t>
+              <w:t>APARECE UMA IMAGEM DE UM CRACKER NOS 2 PRIMEIROS SEGUNDOS E NOS PRÓXIMOS 4 UMA NOTICIA DE VAZAMENTO DE DADOS (FACEBOOK)</w:t>
             </w:r>
           </w:p>
           <w:p/>
@@ -368,8 +368,16 @@
           </w:tcPr>
           <w:p/>
           <w:p>
-            <w:r>
-              <w:t>A IMAGEM RETRATA DE UMA PESSOU COM UM GESTO DE PREOCUPAÇÃO</w:t>
+            <w:pPr>
+              <w:rPr>
+                <w:u w:val="single"/>
+              </w:rPr>
+            </w:pPr>
+            <w:r>
+              <w:t xml:space="preserve">APARECE A FOTO DE UMA PESSOA </w:t>
+            </w:r>
+            <w:r>
+              <w:t>FELIZ</w:t>
             </w:r>
           </w:p>
           <w:p/>
@@ -430,7 +438,7 @@
           <w:p/>
           <w:p>
             <w:r>
-              <w:t>A IMAGEM É DE UM HOMEM COM A EXPRESSÃO ALEGRE</w:t>
+              <w:t>FOTO DE FERRAMENTAS DE PROTEÇÃO (MD5, CRIPTOGRAFIA DE PONTA-PONTA)</w:t>
             </w:r>
           </w:p>
         </w:tc>
@@ -478,7 +486,7 @@
           <w:p/>
           <w:p>
             <w:r>
-              <w:t>O CENÁRIO POSSUI UMA MULHER MECHENDO NO COMPUTADOR</w:t>
+              <w:t>APARECE UMA FOTO DE UM ESCUDO</w:t>
             </w:r>
           </w:p>
         </w:tc>
@@ -527,7 +535,7 @@
           <w:p/>
           <w:p>
             <w:r>
-              <w:t>O CENÁRIO POSSUI UMA MULHER MECHENDO NO COMPUTADOR</w:t>
+              <w:t>IMAGENS DOS ÍCONES DOS SERVIÇOS (ÍCONES PRESENTES NO WIREFRAME)</w:t>
             </w:r>
           </w:p>
         </w:tc>
@@ -582,7 +590,7 @@
           <w:p/>
           <w:p>
             <w:r>
-              <w:t>O CENÁRIO POSSUI UMA MULHER MECHENDO NO COMPUTADOR</w:t>
+              <w:t>FOTO DE UMA PESSOA COMEMORANDO</w:t>
             </w:r>
           </w:p>
         </w:tc>
@@ -1437,12 +1445,14 @@
 </file>
 
 <file path=customXml/item1.xml><?xml version="1.0" encoding="utf-8"?>
-<?mso-contentType ?>
-<FormTemplates xmlns="http://schemas.microsoft.com/sharepoint/v3/contenttype/forms">
-  <Display>DocumentLibraryForm</Display>
-  <Edit>DocumentLibraryForm</Edit>
-  <New>DocumentLibraryForm</New>
-</FormTemplates>
+<p:properties xmlns:p="http://schemas.microsoft.com/office/2006/metadata/properties" xmlns:xsi="http://www.w3.org/2001/XMLSchema-instance" xmlns:pc="http://schemas.microsoft.com/office/infopath/2007/PartnerControls">
+  <documentManagement>
+    <lcf76f155ced4ddcb4097134ff3c332f xmlns="1dea769a-a120-4f7c-8969-194b30670bd9">
+      <Terms xmlns="http://schemas.microsoft.com/office/infopath/2007/PartnerControls"/>
+    </lcf76f155ced4ddcb4097134ff3c332f>
+    <TaxCatchAll xmlns="6f8915db-ed47-40d3-91b2-fcc4643880a1" xsi:nil="true"/>
+  </documentManagement>
+</p:properties>
 </file>
 
 <file path=customXml/item2.xml><?xml version="1.0" encoding="utf-8"?>
@@ -1623,20 +1633,21 @@
 </file>
 
 <file path=customXml/item3.xml><?xml version="1.0" encoding="utf-8"?>
-<p:properties xmlns:p="http://schemas.microsoft.com/office/2006/metadata/properties" xmlns:xsi="http://www.w3.org/2001/XMLSchema-instance" xmlns:pc="http://schemas.microsoft.com/office/infopath/2007/PartnerControls">
-  <documentManagement>
-    <lcf76f155ced4ddcb4097134ff3c332f xmlns="1dea769a-a120-4f7c-8969-194b30670bd9">
-      <Terms xmlns="http://schemas.microsoft.com/office/infopath/2007/PartnerControls"/>
-    </lcf76f155ced4ddcb4097134ff3c332f>
-    <TaxCatchAll xmlns="6f8915db-ed47-40d3-91b2-fcc4643880a1" xsi:nil="true"/>
-  </documentManagement>
-</p:properties>
+<?mso-contentType ?>
+<FormTemplates xmlns="http://schemas.microsoft.com/sharepoint/v3/contenttype/forms">
+  <Display>DocumentLibraryForm</Display>
+  <Edit>DocumentLibraryForm</Edit>
+  <New>DocumentLibraryForm</New>
+</FormTemplates>
 </file>
 
 <file path=customXml/itemProps1.xml><?xml version="1.0" encoding="utf-8"?>
-<ds:datastoreItem xmlns:ds="http://schemas.openxmlformats.org/officeDocument/2006/customXml" ds:itemID="{89FBFAD7-805A-4F81-BD96-98713A90AAF9}">
+<ds:datastoreItem xmlns:ds="http://schemas.openxmlformats.org/officeDocument/2006/customXml" ds:itemID="{AF27E718-50CA-401B-BA0F-CF0879EF3A59}">
   <ds:schemaRefs>
-    <ds:schemaRef ds:uri="http://schemas.microsoft.com/sharepoint/v3/contenttype/forms"/>
+    <ds:schemaRef ds:uri="http://schemas.microsoft.com/office/2006/metadata/properties"/>
+    <ds:schemaRef ds:uri="http://schemas.microsoft.com/office/infopath/2007/PartnerControls"/>
+    <ds:schemaRef ds:uri="1dea769a-a120-4f7c-8969-194b30670bd9"/>
+    <ds:schemaRef ds:uri="6f8915db-ed47-40d3-91b2-fcc4643880a1"/>
   </ds:schemaRefs>
 </ds:datastoreItem>
 </file>
@@ -1661,12 +1672,9 @@
 </file>
 
 <file path=customXml/itemProps3.xml><?xml version="1.0" encoding="utf-8"?>
-<ds:datastoreItem xmlns:ds="http://schemas.openxmlformats.org/officeDocument/2006/customXml" ds:itemID="{AF27E718-50CA-401B-BA0F-CF0879EF3A59}">
+<ds:datastoreItem xmlns:ds="http://schemas.openxmlformats.org/officeDocument/2006/customXml" ds:itemID="{89FBFAD7-805A-4F81-BD96-98713A90AAF9}">
   <ds:schemaRefs>
-    <ds:schemaRef ds:uri="http://schemas.microsoft.com/office/2006/metadata/properties"/>
-    <ds:schemaRef ds:uri="http://schemas.microsoft.com/office/infopath/2007/PartnerControls"/>
-    <ds:schemaRef ds:uri="1dea769a-a120-4f7c-8969-194b30670bd9"/>
-    <ds:schemaRef ds:uri="6f8915db-ed47-40d3-91b2-fcc4643880a1"/>
+    <ds:schemaRef ds:uri="http://schemas.microsoft.com/sharepoint/v3/contenttype/forms"/>
   </ds:schemaRefs>
 </ds:datastoreItem>
 </file>
</xml_diff>